<commit_message>
Add project student details to project report
</commit_message>
<xml_diff>
--- a/QRCODE GENERATOR - project report.docx
+++ b/QRCODE GENERATOR - project report.docx
@@ -132,28 +132,44 @@
           <w:sz w:val="28"/>
           <w:szCs w:val="28"/>
         </w:rPr>
-        <w:t xml:space="preserve">DESIGN AND IMPLEMENTATION OF A </w:t>
-      </w:r>
-      <w:r>
-        <w:rPr>
-          <w:rFonts w:ascii="Times New Roman" w:hAnsi="Times New Roman" w:cs="Times New Roman"/>
-          <w:b/>
-          <w:sz w:val="28"/>
-          <w:szCs w:val="28"/>
-        </w:rPr>
-        <w:t>QR CODE GENERATOR</w:t>
-      </w:r>
-    </w:p>
-    <w:p>
-      <w:pPr>
-        <w:spacing w:line="360" w:lineRule="auto"/>
-        <w:rPr>
-          <w:rFonts w:ascii="Times New Roman" w:hAnsi="Times New Roman" w:cs="Times New Roman"/>
-          <w:b/>
-          <w:sz w:val="28"/>
-          <w:szCs w:val="28"/>
-        </w:rPr>
-      </w:pPr>
+        <w:t xml:space="preserve">CSC </w:t>
+      </w:r>
+      <w:r>
+        <w:rPr>
+          <w:rFonts w:ascii="Times New Roman" w:hAnsi="Times New Roman" w:cs="Times New Roman"/>
+          <w:b/>
+          <w:sz w:val="28"/>
+          <w:szCs w:val="28"/>
+        </w:rPr>
+        <w:t>301</w:t>
+      </w:r>
+      <w:r>
+        <w:rPr>
+          <w:rFonts w:ascii="Times New Roman" w:hAnsi="Times New Roman" w:cs="Times New Roman"/>
+          <w:b/>
+          <w:sz w:val="28"/>
+          <w:szCs w:val="28"/>
+        </w:rPr>
+        <w:t xml:space="preserve"> -</w:t>
+      </w:r>
+      <w:r>
+        <w:rPr>
+          <w:rFonts w:ascii="Times New Roman" w:hAnsi="Times New Roman" w:cs="Times New Roman"/>
+          <w:b/>
+          <w:sz w:val="28"/>
+          <w:szCs w:val="28"/>
+        </w:rPr>
+        <w:t xml:space="preserve"> </w:t>
+      </w:r>
+      <w:r>
+        <w:rPr>
+          <w:rFonts w:ascii="Times New Roman" w:hAnsi="Times New Roman" w:cs="Times New Roman"/>
+          <w:b/>
+          <w:sz w:val="28"/>
+          <w:szCs w:val="28"/>
+        </w:rPr>
+        <w:t>OBJECT ORIENTED PROGRAMMING IN JAVA</w:t>
+      </w:r>
     </w:p>
     <w:p>
       <w:pPr>
@@ -173,34 +189,7 @@
           <w:sz w:val="28"/>
           <w:szCs w:val="28"/>
         </w:rPr>
-        <w:t xml:space="preserve">CSC </w:t>
-      </w:r>
-      <w:r>
-        <w:rPr>
-          <w:rFonts w:ascii="Times New Roman" w:hAnsi="Times New Roman" w:cs="Times New Roman"/>
-          <w:b/>
-          <w:sz w:val="28"/>
-          <w:szCs w:val="28"/>
-        </w:rPr>
-        <w:t>301</w:t>
-      </w:r>
-      <w:r>
-        <w:rPr>
-          <w:rFonts w:ascii="Times New Roman" w:hAnsi="Times New Roman" w:cs="Times New Roman"/>
-          <w:b/>
-          <w:sz w:val="28"/>
-          <w:szCs w:val="28"/>
-        </w:rPr>
-        <w:t xml:space="preserve"> </w:t>
-      </w:r>
-      <w:r>
-        <w:rPr>
-          <w:rFonts w:ascii="Times New Roman" w:hAnsi="Times New Roman" w:cs="Times New Roman"/>
-          <w:b/>
-          <w:sz w:val="28"/>
-          <w:szCs w:val="28"/>
-        </w:rPr>
-        <w:t>(</w:t>
+        <w:t xml:space="preserve">DESIGN AND IMPLEMENTATION OF A </w:t>
       </w:r>
       <w:r>
         <w:rPr>
@@ -211,33 +200,17 @@
         </w:rPr>
         <w:t>QR CODE GENERATOR</w:t>
       </w:r>
-      <w:r>
-        <w:rPr>
-          <w:rFonts w:ascii="Times New Roman" w:hAnsi="Times New Roman" w:cs="Times New Roman"/>
-          <w:b/>
-          <w:sz w:val="28"/>
-          <w:szCs w:val="28"/>
-        </w:rPr>
-        <w:t xml:space="preserve"> LABORATORY REPORT</w:t>
-      </w:r>
-      <w:r>
-        <w:rPr>
-          <w:rFonts w:ascii="Times New Roman" w:hAnsi="Times New Roman" w:cs="Times New Roman"/>
-          <w:b/>
-          <w:sz w:val="28"/>
-          <w:szCs w:val="28"/>
-        </w:rPr>
-        <w:t>)</w:t>
-      </w:r>
-      <w:r>
-        <w:rPr>
-          <w:rFonts w:ascii="Times New Roman" w:hAnsi="Times New Roman" w:cs="Times New Roman"/>
-          <w:b/>
-          <w:sz w:val="28"/>
-          <w:szCs w:val="28"/>
-        </w:rPr>
-        <w:t xml:space="preserve"> </w:t>
-      </w:r>
+    </w:p>
+    <w:p>
+      <w:pPr>
+        <w:spacing w:line="360" w:lineRule="auto"/>
+        <w:rPr>
+          <w:rFonts w:ascii="Times New Roman" w:hAnsi="Times New Roman" w:cs="Times New Roman"/>
+          <w:b/>
+          <w:sz w:val="28"/>
+          <w:szCs w:val="28"/>
+        </w:rPr>
+      </w:pPr>
     </w:p>
     <w:p>
       <w:pPr>
@@ -322,14 +295,84 @@
           <w:szCs w:val="28"/>
         </w:rPr>
       </w:pPr>
-      <w:r>
-        <w:rPr>
-          <w:rFonts w:ascii="Times New Roman" w:hAnsi="Times New Roman" w:cs="Times New Roman"/>
-          <w:b/>
-          <w:sz w:val="28"/>
-          <w:szCs w:val="28"/>
-        </w:rPr>
-        <w:t>.</w:t>
+      <w:proofErr w:type="spellStart"/>
+      <w:r>
+        <w:rPr>
+          <w:rFonts w:ascii="Times New Roman" w:hAnsi="Times New Roman" w:cs="Times New Roman"/>
+          <w:b/>
+          <w:sz w:val="28"/>
+          <w:szCs w:val="28"/>
+        </w:rPr>
+        <w:t>HUSSAINI-MAHA</w:t>
+      </w:r>
+      <w:proofErr w:type="spellEnd"/>
+      <w:r>
+        <w:rPr>
+          <w:rFonts w:ascii="Times New Roman" w:hAnsi="Times New Roman" w:cs="Times New Roman"/>
+          <w:b/>
+          <w:sz w:val="28"/>
+          <w:szCs w:val="28"/>
+        </w:rPr>
+        <w:t xml:space="preserve"> </w:t>
+      </w:r>
+      <w:proofErr w:type="spellStart"/>
+      <w:r>
+        <w:rPr>
+          <w:rFonts w:ascii="Times New Roman" w:hAnsi="Times New Roman" w:cs="Times New Roman"/>
+          <w:b/>
+          <w:sz w:val="28"/>
+          <w:szCs w:val="28"/>
+        </w:rPr>
+        <w:t>FADILAH</w:t>
+      </w:r>
+      <w:proofErr w:type="spellEnd"/>
+      <w:r>
+        <w:rPr>
+          <w:rFonts w:ascii="Times New Roman" w:hAnsi="Times New Roman" w:cs="Times New Roman"/>
+          <w:b/>
+          <w:sz w:val="28"/>
+          <w:szCs w:val="28"/>
+        </w:rPr>
+        <w:t xml:space="preserve"> </w:t>
+      </w:r>
+      <w:proofErr w:type="spellStart"/>
+      <w:r>
+        <w:rPr>
+          <w:rFonts w:ascii="Times New Roman" w:hAnsi="Times New Roman" w:cs="Times New Roman"/>
+          <w:b/>
+          <w:sz w:val="28"/>
+          <w:szCs w:val="28"/>
+        </w:rPr>
+        <w:t>ENEJO</w:t>
+      </w:r>
+      <w:proofErr w:type="spellEnd"/>
+      <w:r>
+        <w:rPr>
+          <w:rFonts w:ascii="Times New Roman" w:hAnsi="Times New Roman" w:cs="Times New Roman"/>
+          <w:b/>
+          <w:sz w:val="28"/>
+          <w:szCs w:val="28"/>
+        </w:rPr>
+        <w:t xml:space="preserve"> </w:t>
+      </w:r>
+      <w:r>
+        <w:rPr>
+          <w:rFonts w:ascii="Times New Roman" w:hAnsi="Times New Roman" w:cs="Times New Roman"/>
+          <w:b/>
+          <w:sz w:val="28"/>
+          <w:szCs w:val="28"/>
+        </w:rPr>
+        <w:tab/>
+      </w:r>
+      <w:r>
+        <w:rPr>
+          <w:rFonts w:ascii="Times New Roman" w:hAnsi="Times New Roman" w:cs="Times New Roman"/>
+          <w:b/>
+          <w:sz w:val="28"/>
+          <w:szCs w:val="28"/>
+        </w:rPr>
+        <w:tab/>
+        <w:t>CSC/2023/1089</w:t>
       </w:r>
     </w:p>
     <w:p>
@@ -354,7 +397,46 @@
           <w:sz w:val="28"/>
           <w:szCs w:val="28"/>
         </w:rPr>
-        <w:t>.</w:t>
+        <w:t xml:space="preserve">AUSTIN BLESSING </w:t>
+      </w:r>
+      <w:proofErr w:type="spellStart"/>
+      <w:r>
+        <w:rPr>
+          <w:rFonts w:ascii="Times New Roman" w:hAnsi="Times New Roman" w:cs="Times New Roman"/>
+          <w:b/>
+          <w:sz w:val="28"/>
+          <w:szCs w:val="28"/>
+        </w:rPr>
+        <w:t>OKEKENI</w:t>
+      </w:r>
+      <w:proofErr w:type="spellEnd"/>
+      <w:r>
+        <w:rPr>
+          <w:rFonts w:ascii="Times New Roman" w:hAnsi="Times New Roman" w:cs="Times New Roman"/>
+          <w:b/>
+          <w:sz w:val="28"/>
+          <w:szCs w:val="28"/>
+        </w:rPr>
+        <w:tab/>
+      </w:r>
+      <w:r>
+        <w:rPr>
+          <w:rFonts w:ascii="Times New Roman" w:hAnsi="Times New Roman" w:cs="Times New Roman"/>
+          <w:b/>
+          <w:sz w:val="28"/>
+          <w:szCs w:val="28"/>
+        </w:rPr>
+        <w:tab/>
+      </w:r>
+      <w:r>
+        <w:rPr>
+          <w:rFonts w:ascii="Times New Roman" w:hAnsi="Times New Roman" w:cs="Times New Roman"/>
+          <w:b/>
+          <w:sz w:val="28"/>
+          <w:szCs w:val="28"/>
+        </w:rPr>
+        <w:tab/>
+        <w:t>CSC/2023/1193`</w:t>
       </w:r>
     </w:p>
     <w:p>
@@ -379,7 +461,26 @@
           <w:sz w:val="28"/>
           <w:szCs w:val="28"/>
         </w:rPr>
-        <w:t>.</w:t>
+        <w:t>GODSON SAMUEL CHUKWUEMEKA</w:t>
+      </w:r>
+      <w:r>
+        <w:rPr>
+          <w:rFonts w:ascii="Times New Roman" w:hAnsi="Times New Roman" w:cs="Times New Roman"/>
+          <w:b/>
+          <w:sz w:val="28"/>
+          <w:szCs w:val="28"/>
+        </w:rPr>
+        <w:tab/>
+      </w:r>
+      <w:r>
+        <w:rPr>
+          <w:rFonts w:ascii="Times New Roman" w:hAnsi="Times New Roman" w:cs="Times New Roman"/>
+          <w:b/>
+          <w:sz w:val="28"/>
+          <w:szCs w:val="28"/>
+        </w:rPr>
+        <w:tab/>
+        <w:t>CSC/2023/1200</w:t>
       </w:r>
     </w:p>
     <w:p>
@@ -397,14 +498,73 @@
           <w:szCs w:val="28"/>
         </w:rPr>
       </w:pPr>
-      <w:r>
-        <w:rPr>
-          <w:rFonts w:ascii="Times New Roman" w:hAnsi="Times New Roman" w:cs="Times New Roman"/>
-          <w:b/>
-          <w:sz w:val="28"/>
-          <w:szCs w:val="28"/>
-        </w:rPr>
-        <w:t>.</w:t>
+      <w:proofErr w:type="spellStart"/>
+      <w:r>
+        <w:rPr>
+          <w:rFonts w:ascii="Times New Roman" w:hAnsi="Times New Roman" w:cs="Times New Roman"/>
+          <w:b/>
+          <w:sz w:val="28"/>
+          <w:szCs w:val="28"/>
+        </w:rPr>
+        <w:t>OTIYOMI</w:t>
+      </w:r>
+      <w:proofErr w:type="spellEnd"/>
+      <w:r>
+        <w:rPr>
+          <w:rFonts w:ascii="Times New Roman" w:hAnsi="Times New Roman" w:cs="Times New Roman"/>
+          <w:b/>
+          <w:sz w:val="28"/>
+          <w:szCs w:val="28"/>
+        </w:rPr>
+        <w:t xml:space="preserve"> CALEB </w:t>
+      </w:r>
+      <w:proofErr w:type="spellStart"/>
+      <w:r>
+        <w:rPr>
+          <w:rFonts w:ascii="Times New Roman" w:hAnsi="Times New Roman" w:cs="Times New Roman"/>
+          <w:b/>
+          <w:sz w:val="28"/>
+          <w:szCs w:val="28"/>
+        </w:rPr>
+        <w:t>AKOREDE</w:t>
+      </w:r>
+      <w:proofErr w:type="spellEnd"/>
+      <w:r>
+        <w:rPr>
+          <w:rFonts w:ascii="Times New Roman" w:hAnsi="Times New Roman" w:cs="Times New Roman"/>
+          <w:b/>
+          <w:sz w:val="28"/>
+          <w:szCs w:val="28"/>
+        </w:rPr>
+        <w:tab/>
+      </w:r>
+      <w:r>
+        <w:rPr>
+          <w:rFonts w:ascii="Times New Roman" w:hAnsi="Times New Roman" w:cs="Times New Roman"/>
+          <w:b/>
+          <w:sz w:val="28"/>
+          <w:szCs w:val="28"/>
+        </w:rPr>
+        <w:tab/>
+      </w:r>
+      <w:r>
+        <w:rPr>
+          <w:rFonts w:ascii="Times New Roman" w:hAnsi="Times New Roman" w:cs="Times New Roman"/>
+          <w:b/>
+          <w:sz w:val="28"/>
+          <w:szCs w:val="28"/>
+        </w:rPr>
+        <w:tab/>
+        <w:t>CSC/</w:t>
+      </w:r>
+      <w:r>
+        <w:rPr>
+          <w:rFonts w:ascii="Times New Roman" w:hAnsi="Times New Roman" w:cs="Times New Roman"/>
+          <w:b/>
+          <w:sz w:val="28"/>
+          <w:szCs w:val="28"/>
+        </w:rPr>
+        <w:t>2023/1190</w:t>
       </w:r>
     </w:p>
     <w:p>
@@ -414,22 +574,52 @@
           <w:ilvl w:val="0"/>
           <w:numId w:val="13"/>
         </w:numPr>
-        <w:spacing w:line="600" w:lineRule="auto"/>
-        <w:rPr>
-          <w:rFonts w:ascii="Times New Roman" w:hAnsi="Times New Roman" w:cs="Times New Roman"/>
-          <w:b/>
-          <w:sz w:val="28"/>
-          <w:szCs w:val="28"/>
-        </w:rPr>
-      </w:pPr>
-      <w:r>
-        <w:rPr>
-          <w:rFonts w:ascii="Times New Roman" w:hAnsi="Times New Roman" w:cs="Times New Roman"/>
-          <w:b/>
-          <w:sz w:val="28"/>
-          <w:szCs w:val="28"/>
-        </w:rPr>
-        <w:t>.</w:t>
+        <w:spacing w:line="360" w:lineRule="auto"/>
+        <w:rPr>
+          <w:rFonts w:ascii="Times New Roman" w:hAnsi="Times New Roman" w:cs="Times New Roman"/>
+          <w:b/>
+          <w:sz w:val="28"/>
+          <w:szCs w:val="28"/>
+        </w:rPr>
+      </w:pPr>
+      <w:r>
+        <w:rPr>
+          <w:rFonts w:ascii="Times New Roman" w:hAnsi="Times New Roman" w:cs="Times New Roman"/>
+          <w:b/>
+          <w:sz w:val="28"/>
+          <w:szCs w:val="28"/>
+        </w:rPr>
+        <w:t xml:space="preserve">ABDULLAH </w:t>
+      </w:r>
+      <w:proofErr w:type="spellStart"/>
+      <w:r>
+        <w:rPr>
+          <w:rFonts w:ascii="Times New Roman" w:hAnsi="Times New Roman" w:cs="Times New Roman"/>
+          <w:b/>
+          <w:sz w:val="28"/>
+          <w:szCs w:val="28"/>
+        </w:rPr>
+        <w:t>ABDULMUIZ</w:t>
+      </w:r>
+      <w:proofErr w:type="spellEnd"/>
+      <w:r>
+        <w:rPr>
+          <w:rFonts w:ascii="Times New Roman" w:hAnsi="Times New Roman" w:cs="Times New Roman"/>
+          <w:b/>
+          <w:sz w:val="28"/>
+          <w:szCs w:val="28"/>
+        </w:rPr>
+        <w:t xml:space="preserve"> KOLAWOLE</w:t>
+      </w:r>
+      <w:r>
+        <w:rPr>
+          <w:rFonts w:ascii="Times New Roman" w:hAnsi="Times New Roman" w:cs="Times New Roman"/>
+          <w:b/>
+          <w:sz w:val="28"/>
+          <w:szCs w:val="28"/>
+        </w:rPr>
+        <w:tab/>
+        <w:t>CSC/2023/1209</w:t>
       </w:r>
     </w:p>
     <w:p>
@@ -3120,6 +3310,7 @@
         <w:rPr>
           <w:rFonts w:ascii="Times New Roman" w:hAnsi="Times New Roman" w:cs="Times New Roman"/>
           <w:bCs/>
+          <w:noProof/>
           <w:sz w:val="24"/>
           <w:szCs w:val="24"/>
         </w:rPr>
@@ -3207,6 +3398,7 @@
       <w:r>
         <w:rPr>
           <w:rFonts w:ascii="Times New Roman" w:eastAsia="Times New Roman" w:hAnsi="Times New Roman" w:cs="Times New Roman"/>
+          <w:noProof/>
           <w:sz w:val="24"/>
           <w:szCs w:val="24"/>
         </w:rPr>
@@ -7955,6 +8147,7 @@
   <w:style w:type="character" w:default="1" w:styleId="DefaultParagraphFont">
     <w:name w:val="Default Paragraph Font"/>
     <w:uiPriority w:val="1"/>
+    <w:semiHidden/>
     <w:unhideWhenUsed/>
   </w:style>
   <w:style w:type="table" w:default="1" w:styleId="TableNormal">

</xml_diff>